<commit_message>
History class notes updated
</commit_message>
<xml_diff>
--- a/Super Senior/Fall/HIST153/Class Notes.docx
+++ b/Super Senior/Fall/HIST153/Class Notes.docx
@@ -137,12 +137,17 @@
         <w:spacing w:line="240" w:lineRule="auto"/>
       </w:pPr>
       <w:proofErr w:type="spellStart"/>
+      <w:proofErr w:type="gramStart"/>
       <w:r>
         <w:t>Intelli</w:t>
       </w:r>
       <w:proofErr w:type="spellEnd"/>
       <w:r>
-        <w:t>… Defined as in opposition of the regime</w:t>
+        <w:t>…</w:t>
+      </w:r>
+      <w:proofErr w:type="gramEnd"/>
+      <w:r>
+        <w:t xml:space="preserve"> Defined as in opposition of the regime</w:t>
       </w:r>
     </w:p>
     <w:p>
@@ -519,13 +524,8 @@
         <w:spacing w:line="240" w:lineRule="auto"/>
       </w:pPr>
       <w:r>
-        <w:t xml:space="preserve">Treaty of </w:t>
-      </w:r>
-      <w:proofErr w:type="spellStart"/>
-      <w:r>
-        <w:t>Tilsit</w:t>
-      </w:r>
-      <w:proofErr w:type="spellEnd"/>
+        <w:t>Treaty of Tilsit</w:t>
+      </w:r>
     </w:p>
     <w:p>
       <w:pPr>
@@ -616,13 +616,8 @@
         <w:spacing w:line="240" w:lineRule="auto"/>
       </w:pPr>
       <w:r>
-        <w:t xml:space="preserve">Great deal of influence on the </w:t>
-      </w:r>
-      <w:proofErr w:type="spellStart"/>
-      <w:r>
-        <w:t>Tzar</w:t>
-      </w:r>
-      <w:proofErr w:type="spellEnd"/>
+        <w:t>Great deal of influence on the Tzar</w:t>
+      </w:r>
     </w:p>
     <w:p>
       <w:pPr>
@@ -719,17 +714,11 @@
         </w:numPr>
         <w:spacing w:line="240" w:lineRule="auto"/>
       </w:pPr>
-      <w:r>
-        <w:t xml:space="preserve">Removed from power by 1812 due to people disagreeing and wanting him to have less power and influence on the </w:t>
-      </w:r>
-      <w:proofErr w:type="spellStart"/>
-      <w:r>
-        <w:t>Tzar</w:t>
-      </w:r>
-      <w:proofErr w:type="spellEnd"/>
-      <w:r>
-        <w:t>.</w:t>
-      </w:r>
+      <w:proofErr w:type="gramStart"/>
+      <w:r>
+        <w:t>Removed from power by 1812 due to people disagreeing and wanting him to have less power and influence on the Tzar.</w:t>
+      </w:r>
+      <w:proofErr w:type="gramEnd"/>
     </w:p>
     <w:p>
       <w:pPr>
@@ -868,7 +857,15 @@
         <w:spacing w:line="240" w:lineRule="auto"/>
       </w:pPr>
       <w:r>
-        <w:t>Part II: Choice of essays (Propose that this is done outside of the class through Sakai 50-60 minutes max)</w:t>
+        <w:t xml:space="preserve">Part II: Choice of essays (Propose that this </w:t>
+      </w:r>
+      <w:proofErr w:type="gramStart"/>
+      <w:r>
+        <w:t>is done</w:t>
+      </w:r>
+      <w:proofErr w:type="gramEnd"/>
+      <w:r>
+        <w:t xml:space="preserve"> outside of the class through Sakai 50-60 minutes max)</w:t>
       </w:r>
     </w:p>
     <w:p>
@@ -883,15 +880,21 @@
         <w:t>do first parts</w:t>
       </w:r>
       <w:r>
-        <w:t xml:space="preserve">, leave when done, 24 hour window in </w:t>
+        <w:t xml:space="preserve">, leave when done, </w:t>
+      </w:r>
+      <w:proofErr w:type="gramStart"/>
+      <w:r>
+        <w:t>24 hour</w:t>
+      </w:r>
+      <w:proofErr w:type="gramEnd"/>
+      <w:r>
+        <w:t xml:space="preserve"> window in </w:t>
       </w:r>
       <w:proofErr w:type="spellStart"/>
-      <w:proofErr w:type="gramStart"/>
       <w:r>
         <w:t>sakai</w:t>
       </w:r>
       <w:proofErr w:type="spellEnd"/>
-      <w:proofErr w:type="gramEnd"/>
       <w:r>
         <w:t>, must submit before window expires.</w:t>
       </w:r>
@@ -1075,8 +1078,13 @@
         <w:spacing w:line="240" w:lineRule="auto"/>
       </w:pPr>
       <w:r>
-        <w:t>The author is trying to justify keeping the class system as it is. Maintaining the classes.</w:t>
-      </w:r>
+        <w:t xml:space="preserve">The author is trying to justify keeping the class system as it is. </w:t>
+      </w:r>
+      <w:proofErr w:type="gramStart"/>
+      <w:r>
+        <w:t>Maintaining the classes.</w:t>
+      </w:r>
+      <w:proofErr w:type="gramEnd"/>
     </w:p>
     <w:p>
       <w:pPr>
@@ -1193,16 +1201,13 @@
         <w:spacing w:line="240" w:lineRule="auto"/>
       </w:pPr>
       <w:r>
-        <w:t xml:space="preserve">If you get rid of the </w:t>
-      </w:r>
-      <w:proofErr w:type="spellStart"/>
-      <w:r>
-        <w:t>Tzar</w:t>
-      </w:r>
-      <w:proofErr w:type="spellEnd"/>
-      <w:r>
-        <w:t xml:space="preserve"> who gets the power and will it be used for the good of the Country?</w:t>
-      </w:r>
+        <w:t xml:space="preserve">If you get rid of the Tzar who gets the power and will it be used for the good of the </w:t>
+      </w:r>
+      <w:proofErr w:type="gramStart"/>
+      <w:r>
+        <w:t>Country?</w:t>
+      </w:r>
+      <w:proofErr w:type="gramEnd"/>
     </w:p>
     <w:p>
       <w:pPr>
@@ -1213,9 +1218,11 @@
         </w:numPr>
         <w:spacing w:line="240" w:lineRule="auto"/>
       </w:pPr>
+      <w:proofErr w:type="gramStart"/>
       <w:r>
         <w:t>Gives possibility for opposing powers that could tear the country in two.</w:t>
       </w:r>
+      <w:proofErr w:type="gramEnd"/>
     </w:p>
     <w:p>
       <w:pPr>
@@ -1266,13 +1273,8 @@
         </w:numPr>
         <w:spacing w:line="240" w:lineRule="auto"/>
       </w:pPr>
-      <w:proofErr w:type="spellStart"/>
-      <w:r>
-        <w:t>Tzar</w:t>
-      </w:r>
-      <w:proofErr w:type="spellEnd"/>
-      <w:r>
-        <w:t xml:space="preserve"> sets the morals of the country and should be trustworthy</w:t>
+      <w:r>
+        <w:t>Tzar sets the morals of the country and should be trustworthy</w:t>
       </w:r>
     </w:p>
     <w:p>
@@ -1285,7 +1287,15 @@
         <w:spacing w:line="240" w:lineRule="auto"/>
       </w:pPr>
       <w:r>
-        <w:t>Landowners at fault if serfs are abused.</w:t>
+        <w:t xml:space="preserve">Landowners at fault if serfs </w:t>
+      </w:r>
+      <w:proofErr w:type="gramStart"/>
+      <w:r>
+        <w:t>are abused</w:t>
+      </w:r>
+      <w:proofErr w:type="gramEnd"/>
+      <w:r>
+        <w:t>.</w:t>
       </w:r>
     </w:p>
     <w:p>
@@ -1461,13 +1471,8 @@
         <w:spacing w:line="240" w:lineRule="auto"/>
       </w:pPr>
       <w:r>
-        <w:t xml:space="preserve">Try to win over the </w:t>
-      </w:r>
-      <w:proofErr w:type="spellStart"/>
-      <w:r>
-        <w:t>Tzar</w:t>
-      </w:r>
-      <w:proofErr w:type="spellEnd"/>
+        <w:t>Try to win over the Tzar</w:t>
+      </w:r>
     </w:p>
     <w:p>
       <w:pPr>
@@ -1523,6 +1528,464 @@
       <w:r>
         <w:t xml:space="preserve">Advocate of Peter, even though he was strictly cosmetic, he had the right idea looking to Europe for the future of Russia. </w:t>
       </w:r>
+    </w:p>
+    <w:p>
+      <w:r>
+        <w:br w:type="page"/>
+      </w:r>
+    </w:p>
+    <w:p>
+      <w:pPr>
+        <w:spacing w:line="240" w:lineRule="auto"/>
+        <w:jc w:val="center"/>
+        <w:rPr>
+          <w:b/>
+        </w:rPr>
+      </w:pPr>
+      <w:r>
+        <w:rPr>
+          <w:b/>
+        </w:rPr>
+        <w:lastRenderedPageBreak/>
+        <w:t>10/17/2014</w:t>
+      </w:r>
+    </w:p>
+    <w:p>
+      <w:pPr>
+        <w:spacing w:line="240" w:lineRule="auto"/>
+        <w:rPr>
+          <w:b/>
+        </w:rPr>
+      </w:pPr>
+      <w:r>
+        <w:rPr>
+          <w:b/>
+        </w:rPr>
+        <w:t>The Manifesto:</w:t>
+      </w:r>
+    </w:p>
+    <w:p>
+      <w:pPr>
+        <w:spacing w:line="240" w:lineRule="auto"/>
+      </w:pPr>
+      <w:r>
+        <w:tab/>
+        <w:t>Alexander II apologizes to the serfs</w:t>
+      </w:r>
+    </w:p>
+    <w:p>
+      <w:pPr>
+        <w:spacing w:line="240" w:lineRule="auto"/>
+      </w:pPr>
+      <w:r>
+        <w:tab/>
+        <w:t>Admits to neglecting the rights of the serfs</w:t>
+      </w:r>
+    </w:p>
+    <w:p>
+      <w:pPr>
+        <w:spacing w:line="240" w:lineRule="auto"/>
+      </w:pPr>
+      <w:r>
+        <w:tab/>
+        <w:t xml:space="preserve">Manifesto </w:t>
+      </w:r>
+      <w:proofErr w:type="gramStart"/>
+      <w:r>
+        <w:t>couldn’t</w:t>
+      </w:r>
+      <w:proofErr w:type="gramEnd"/>
+      <w:r>
+        <w:t xml:space="preserve"> have been done without the support of the nobility</w:t>
+      </w:r>
+    </w:p>
+    <w:p>
+      <w:pPr>
+        <w:spacing w:line="240" w:lineRule="auto"/>
+      </w:pPr>
+      <w:r>
+        <w:tab/>
+      </w:r>
+      <w:r>
+        <w:t>It set the te</w:t>
+      </w:r>
+      <w:r>
+        <w:t>rms for the serfs</w:t>
+      </w:r>
+    </w:p>
+    <w:p>
+      <w:pPr>
+        <w:spacing w:line="240" w:lineRule="auto"/>
+      </w:pPr>
+      <w:r>
+        <w:tab/>
+      </w:r>
+      <w:r>
+        <w:tab/>
+        <w:t xml:space="preserve">They </w:t>
+      </w:r>
+      <w:proofErr w:type="gramStart"/>
+      <w:r>
+        <w:t>were freed</w:t>
+      </w:r>
+      <w:proofErr w:type="gramEnd"/>
+      <w:r>
+        <w:t xml:space="preserve"> after two years, not immediately</w:t>
+      </w:r>
+    </w:p>
+    <w:p>
+      <w:pPr>
+        <w:spacing w:line="240" w:lineRule="auto"/>
+      </w:pPr>
+      <w:r>
+        <w:tab/>
+      </w:r>
+      <w:r>
+        <w:tab/>
+        <w:t>Still have obligations to the state and to the landowners</w:t>
+      </w:r>
+    </w:p>
+    <w:p>
+      <w:pPr>
+        <w:spacing w:line="240" w:lineRule="auto"/>
+        <w:rPr>
+          <w:b/>
+        </w:rPr>
+      </w:pPr>
+      <w:r>
+        <w:rPr>
+          <w:b/>
+        </w:rPr>
+        <w:t>Discovery of the Russian Peasant Commune</w:t>
+      </w:r>
+    </w:p>
+    <w:p>
+      <w:pPr>
+        <w:spacing w:line="240" w:lineRule="auto"/>
+      </w:pPr>
+      <w:r>
+        <w:tab/>
+      </w:r>
+      <w:r>
+        <w:t>Described as:</w:t>
+      </w:r>
+    </w:p>
+    <w:p>
+      <w:pPr>
+        <w:spacing w:line="240" w:lineRule="auto"/>
+      </w:pPr>
+      <w:r>
+        <w:tab/>
+      </w:r>
+      <w:r>
+        <w:tab/>
+        <w:t>Almost democratic:</w:t>
+      </w:r>
+    </w:p>
+    <w:p>
+      <w:pPr>
+        <w:spacing w:line="240" w:lineRule="auto"/>
+      </w:pPr>
+      <w:r>
+        <w:tab/>
+      </w:r>
+      <w:r>
+        <w:tab/>
+      </w:r>
+      <w:r>
+        <w:tab/>
+        <w:t>The council, families have a say, no one person wants to be the leader</w:t>
+      </w:r>
+    </w:p>
+    <w:p>
+      <w:pPr>
+        <w:spacing w:line="240" w:lineRule="auto"/>
+      </w:pPr>
+      <w:r>
+        <w:tab/>
+      </w:r>
+      <w:r>
+        <w:tab/>
+        <w:t>Peaceful</w:t>
+      </w:r>
+      <w:r>
+        <w:t>:</w:t>
+      </w:r>
+    </w:p>
+    <w:p>
+      <w:pPr>
+        <w:spacing w:line="240" w:lineRule="auto"/>
+      </w:pPr>
+      <w:r>
+        <w:tab/>
+      </w:r>
+      <w:r>
+        <w:tab/>
+      </w:r>
+      <w:r>
+        <w:tab/>
+        <w:t>Lack of petty crime</w:t>
+      </w:r>
+    </w:p>
+    <w:p>
+      <w:pPr>
+        <w:spacing w:line="240" w:lineRule="auto"/>
+      </w:pPr>
+      <w:r>
+        <w:tab/>
+      </w:r>
+      <w:r>
+        <w:tab/>
+      </w:r>
+      <w:r>
+        <w:tab/>
+        <w:t>Everyone works together, almost in harmony</w:t>
+      </w:r>
+    </w:p>
+    <w:p>
+      <w:pPr>
+        <w:spacing w:line="240" w:lineRule="auto"/>
+      </w:pPr>
+      <w:r>
+        <w:tab/>
+      </w:r>
+      <w:r>
+        <w:tab/>
+        <w:t xml:space="preserve">Almost seems like a utopia </w:t>
+      </w:r>
+    </w:p>
+    <w:p>
+      <w:pPr>
+        <w:spacing w:line="240" w:lineRule="auto"/>
+      </w:pPr>
+      <w:r>
+        <w:tab/>
+      </w:r>
+      <w:r>
+        <w:t>Father runs the households</w:t>
+      </w:r>
+    </w:p>
+    <w:p>
+      <w:pPr>
+        <w:spacing w:line="240" w:lineRule="auto"/>
+      </w:pPr>
+      <w:r>
+        <w:tab/>
+        <w:t xml:space="preserve">Village elder elected and advised by the council of the elders, all lead by the Tzar who is </w:t>
+      </w:r>
+      <w:r>
+        <w:tab/>
+      </w:r>
+      <w:r>
+        <w:tab/>
+      </w:r>
+      <w:r>
+        <w:tab/>
+        <w:t xml:space="preserve">then personally lead by god himself. </w:t>
+      </w:r>
+    </w:p>
+    <w:p>
+      <w:pPr>
+        <w:spacing w:line="240" w:lineRule="auto"/>
+      </w:pPr>
+      <w:r>
+        <w:tab/>
+      </w:r>
+      <w:r>
+        <w:t xml:space="preserve">Describes Russian people as always needing leadership, they are so used to their society as it is </w:t>
+      </w:r>
+      <w:r>
+        <w:tab/>
+        <w:t>that they cannot function on their own.</w:t>
+      </w:r>
+    </w:p>
+    <w:p>
+      <w:pPr>
+        <w:spacing w:line="240" w:lineRule="auto"/>
+      </w:pPr>
+      <w:r>
+        <w:tab/>
+        <w:t xml:space="preserve">High </w:t>
+      </w:r>
+      <w:proofErr w:type="gramStart"/>
+      <w:r>
+        <w:t>sense of morals</w:t>
+      </w:r>
+      <w:r>
+        <w:t>, bound by custom and recognize</w:t>
+      </w:r>
+      <w:proofErr w:type="gramEnd"/>
+      <w:r>
+        <w:t xml:space="preserve"> power and leadership</w:t>
+      </w:r>
+    </w:p>
+    <w:p>
+      <w:pPr>
+        <w:spacing w:line="240" w:lineRule="auto"/>
+      </w:pPr>
+      <w:r>
+        <w:tab/>
+      </w:r>
+      <w:r>
+        <w:t xml:space="preserve">Would not be beneficial to eliminate the current system, it would improve agricultural </w:t>
+      </w:r>
+      <w:r>
+        <w:tab/>
+        <w:t xml:space="preserve">productivity but it would destroy the value of the current political system. </w:t>
+      </w:r>
+    </w:p>
+    <w:p>
+      <w:r>
+        <w:rPr>
+          <w:b/>
+        </w:rPr>
+        <w:t>The Emancipation Document:</w:t>
+      </w:r>
+    </w:p>
+    <w:p>
+      <w:r>
+        <w:tab/>
+        <w:t>Will be freed with land (serfs) but they must earn that land over the two year waiting period.</w:t>
+      </w:r>
+    </w:p>
+    <w:p>
+      <w:r>
+        <w:tab/>
+      </w:r>
+      <w:r>
+        <w:t xml:space="preserve">Will take away land from the nobility, they </w:t>
+      </w:r>
+      <w:proofErr w:type="gramStart"/>
+      <w:r>
+        <w:t>won’t</w:t>
+      </w:r>
+      <w:proofErr w:type="gramEnd"/>
+      <w:r>
+        <w:t xml:space="preserve"> like this, so they try to win them over with a lot </w:t>
+      </w:r>
+      <w:r>
+        <w:tab/>
+        <w:t xml:space="preserve">of appeals to religion and thanking the nobles many </w:t>
+      </w:r>
+      <w:proofErr w:type="spellStart"/>
+      <w:r>
+        <w:t>many</w:t>
+      </w:r>
+      <w:proofErr w:type="spellEnd"/>
+      <w:r>
+        <w:t xml:space="preserve"> times. Also says the nobles have </w:t>
+      </w:r>
+      <w:r>
+        <w:tab/>
+        <w:t>voluntarily agreed to give up this land and power. Not necessarily true</w:t>
+      </w:r>
+      <w:r>
+        <w:t>!</w:t>
+      </w:r>
+    </w:p>
+    <w:p>
+      <w:r>
+        <w:lastRenderedPageBreak/>
+        <w:tab/>
+        <w:t xml:space="preserve">Decided to do this as a top down system, many times </w:t>
+      </w:r>
+      <w:proofErr w:type="gramStart"/>
+      <w:r>
+        <w:t>failed</w:t>
+      </w:r>
+      <w:proofErr w:type="gramEnd"/>
+      <w:r>
+        <w:t xml:space="preserve"> as the nobles wouldn’t listen.</w:t>
+      </w:r>
+    </w:p>
+    <w:p>
+      <w:pPr>
+        <w:ind w:firstLine="720"/>
+      </w:pPr>
+      <w:r>
+        <w:t xml:space="preserve">Tried to paint the nobles in a better picture, showing the serfs that the nobles are the good </w:t>
+      </w:r>
+      <w:r>
+        <w:tab/>
+      </w:r>
+      <w:proofErr w:type="gramStart"/>
+      <w:r>
+        <w:t>guys</w:t>
+      </w:r>
+      <w:proofErr w:type="gramEnd"/>
+      <w:r>
+        <w:t xml:space="preserve">, looking out for everyone, securing their power and trust. Government paid the nobles for </w:t>
+      </w:r>
+      <w:r>
+        <w:tab/>
+        <w:t>the land also.</w:t>
+      </w:r>
+    </w:p>
+    <w:p>
+      <w:pPr>
+        <w:ind w:firstLine="720"/>
+      </w:pPr>
+      <w:r>
+        <w:t xml:space="preserve">Government tried to recoup these costs by having </w:t>
+      </w:r>
+      <w:proofErr w:type="gramStart"/>
+      <w:r>
+        <w:t>the  serfs</w:t>
+      </w:r>
+      <w:proofErr w:type="gramEnd"/>
+      <w:r>
+        <w:t xml:space="preserve"> pay back the loan. Serfs </w:t>
+      </w:r>
+      <w:proofErr w:type="spellStart"/>
+      <w:r>
+        <w:t>ddn’t</w:t>
+      </w:r>
+      <w:proofErr w:type="spellEnd"/>
+      <w:r>
+        <w:t xml:space="preserve"> like </w:t>
+      </w:r>
+      <w:r>
+        <w:tab/>
+        <w:t xml:space="preserve">this because they are forces into the land and must now pay for it over the next 30-40 years. </w:t>
+      </w:r>
+      <w:r>
+        <w:tab/>
+      </w:r>
+      <w:proofErr w:type="gramStart"/>
+      <w:r>
+        <w:t>Obviously caused problems.</w:t>
+      </w:r>
+      <w:proofErr w:type="gramEnd"/>
+    </w:p>
+    <w:p>
+      <w:pPr>
+        <w:ind w:firstLine="720"/>
+      </w:pPr>
+      <w:r>
+        <w:t xml:space="preserve">Very slow process, more or less freeing the future generations because of the </w:t>
+      </w:r>
+      <w:proofErr w:type="gramStart"/>
+      <w:r>
+        <w:t>two year</w:t>
+      </w:r>
+      <w:proofErr w:type="gramEnd"/>
+      <w:r>
+        <w:t xml:space="preserve"> wait </w:t>
+      </w:r>
+      <w:r>
+        <w:tab/>
+        <w:t>then 30-40 year repayment of the freedom.</w:t>
+      </w:r>
+    </w:p>
+    <w:p>
+      <w:r>
+        <w:br w:type="page"/>
+      </w:r>
+    </w:p>
+    <w:p>
+      <w:pPr>
+        <w:ind w:firstLine="720"/>
+      </w:pPr>
     </w:p>
     <w:sectPr>
       <w:pgSz w:w="12240" w:h="15840"/>

</xml_diff>

<commit_message>
Worked on important class notes
</commit_message>
<xml_diff>
--- a/Super Senior/Fall/HIST153/Class Notes.docx
+++ b/Super Senior/Fall/HIST153/Class Notes.docx
@@ -2228,7 +2228,278 @@
         <w:br w:type="page"/>
       </w:r>
     </w:p>
-    <w:p/>
+    <w:p>
+      <w:pPr>
+        <w:jc w:val="center"/>
+      </w:pPr>
+      <w:r>
+        <w:rPr>
+          <w:b/>
+        </w:rPr>
+        <w:lastRenderedPageBreak/>
+        <w:t>10/31/2014</w:t>
+      </w:r>
+    </w:p>
+    <w:p>
+      <w:r>
+        <w:t xml:space="preserve">Notes on </w:t>
+      </w:r>
+      <w:r>
+        <w:t>“</w:t>
+      </w:r>
+      <w:r>
+        <w:t xml:space="preserve">A Journey to </w:t>
+      </w:r>
+      <w:proofErr w:type="spellStart"/>
+      <w:r>
+        <w:t>Arzrum</w:t>
+      </w:r>
+      <w:proofErr w:type="spellEnd"/>
+      <w:r>
+        <w:t>”</w:t>
+      </w:r>
+    </w:p>
+    <w:p>
+      <w:pPr>
+        <w:pStyle w:val="ListParagraph"/>
+        <w:numPr>
+          <w:ilvl w:val="0"/>
+          <w:numId w:val="13"/>
+        </w:numPr>
+      </w:pPr>
+      <w:r>
+        <w:t>Contradictory</w:t>
+      </w:r>
+    </w:p>
+    <w:p>
+      <w:pPr>
+        <w:pStyle w:val="ListParagraph"/>
+        <w:numPr>
+          <w:ilvl w:val="1"/>
+          <w:numId w:val="13"/>
+        </w:numPr>
+      </w:pPr>
+      <w:r>
+        <w:t>Claims that you shouldn’t judge a book</w:t>
+      </w:r>
+    </w:p>
+    <w:p>
+      <w:pPr>
+        <w:pStyle w:val="ListParagraph"/>
+        <w:numPr>
+          <w:ilvl w:val="1"/>
+          <w:numId w:val="13"/>
+        </w:numPr>
+      </w:pPr>
+      <w:proofErr w:type="gramStart"/>
+      <w:r>
+        <w:t>Thinks that traditional people in garbs unintelligent and unable to speak his language.</w:t>
+      </w:r>
+      <w:proofErr w:type="gramEnd"/>
+    </w:p>
+    <w:p>
+      <w:pPr>
+        <w:pStyle w:val="ListParagraph"/>
+        <w:numPr>
+          <w:ilvl w:val="0"/>
+          <w:numId w:val="13"/>
+        </w:numPr>
+      </w:pPr>
+      <w:r>
+        <w:t>Claims to be interested in cultures outside of Russian traditional</w:t>
+      </w:r>
+    </w:p>
+    <w:p>
+      <w:pPr>
+        <w:pStyle w:val="ListParagraph"/>
+        <w:numPr>
+          <w:ilvl w:val="1"/>
+          <w:numId w:val="13"/>
+        </w:numPr>
+      </w:pPr>
+      <w:r>
+        <w:t>Becomes bored easily showing he really doesn’t care</w:t>
+      </w:r>
+    </w:p>
+    <w:p>
+      <w:pPr>
+        <w:pStyle w:val="ListParagraph"/>
+        <w:numPr>
+          <w:ilvl w:val="0"/>
+          <w:numId w:val="13"/>
+        </w:numPr>
+      </w:pPr>
+      <w:r>
+        <w:t xml:space="preserve">He believes that Russia is this huge empire and all of these lands are a part of Russia (before going into Turkey). </w:t>
+      </w:r>
+      <w:proofErr w:type="gramStart"/>
+      <w:r>
+        <w:t>Doesn’t</w:t>
+      </w:r>
+      <w:proofErr w:type="gramEnd"/>
+      <w:r>
+        <w:t xml:space="preserve"> see people before this as true Russians, but thinks of Turkey as a new soil.</w:t>
+      </w:r>
+    </w:p>
+    <w:p>
+      <w:pPr>
+        <w:pStyle w:val="ListParagraph"/>
+        <w:numPr>
+          <w:ilvl w:val="0"/>
+          <w:numId w:val="13"/>
+        </w:numPr>
+      </w:pPr>
+      <w:r>
+        <w:t>Focuses on</w:t>
+      </w:r>
+    </w:p>
+    <w:p>
+      <w:pPr>
+        <w:pStyle w:val="ListParagraph"/>
+        <w:numPr>
+          <w:ilvl w:val="1"/>
+          <w:numId w:val="13"/>
+        </w:numPr>
+      </w:pPr>
+      <w:r>
+        <w:t>Cleanliness / dirt</w:t>
+      </w:r>
+      <w:r>
+        <w:t xml:space="preserve"> – </w:t>
+      </w:r>
+      <w:r>
+        <w:t>“</w:t>
+      </w:r>
+      <w:r>
+        <w:t>orderliness</w:t>
+      </w:r>
+      <w:r>
+        <w:t>”</w:t>
+      </w:r>
+    </w:p>
+    <w:p>
+      <w:pPr>
+        <w:pStyle w:val="ListParagraph"/>
+        <w:numPr>
+          <w:ilvl w:val="1"/>
+          <w:numId w:val="13"/>
+        </w:numPr>
+      </w:pPr>
+      <w:r>
+        <w:t>Religion</w:t>
+      </w:r>
+    </w:p>
+    <w:p>
+      <w:pPr>
+        <w:pStyle w:val="ListParagraph"/>
+        <w:numPr>
+          <w:ilvl w:val="1"/>
+          <w:numId w:val="13"/>
+        </w:numPr>
+      </w:pPr>
+      <w:r>
+        <w:t>Cuisine</w:t>
+      </w:r>
+    </w:p>
+    <w:p>
+      <w:pPr>
+        <w:pStyle w:val="ListParagraph"/>
+        <w:numPr>
+          <w:ilvl w:val="1"/>
+          <w:numId w:val="13"/>
+        </w:numPr>
+      </w:pPr>
+      <w:r>
+        <w:t>Education</w:t>
+      </w:r>
+    </w:p>
+    <w:p>
+      <w:pPr>
+        <w:pStyle w:val="ListParagraph"/>
+        <w:numPr>
+          <w:ilvl w:val="1"/>
+          <w:numId w:val="13"/>
+        </w:numPr>
+      </w:pPr>
+      <w:r>
+        <w:t>Women / Sexuality</w:t>
+      </w:r>
+    </w:p>
+    <w:p>
+      <w:pPr>
+        <w:pStyle w:val="ListParagraph"/>
+        <w:numPr>
+          <w:ilvl w:val="1"/>
+          <w:numId w:val="13"/>
+        </w:numPr>
+      </w:pPr>
+      <w:r>
+        <w:t>Military</w:t>
+      </w:r>
+    </w:p>
+    <w:p>
+      <w:pPr>
+        <w:pStyle w:val="ListParagraph"/>
+        <w:numPr>
+          <w:ilvl w:val="1"/>
+          <w:numId w:val="13"/>
+        </w:numPr>
+      </w:pPr>
+      <w:r>
+        <w:t>Civilization</w:t>
+      </w:r>
+    </w:p>
+    <w:p>
+      <w:pPr>
+        <w:pStyle w:val="ListParagraph"/>
+        <w:numPr>
+          <w:ilvl w:val="1"/>
+          <w:numId w:val="13"/>
+        </w:numPr>
+      </w:pPr>
+      <w:r>
+        <w:t>Aesthetics</w:t>
+      </w:r>
+    </w:p>
+    <w:p>
+      <w:pPr>
+        <w:pStyle w:val="ListParagraph"/>
+        <w:numPr>
+          <w:ilvl w:val="1"/>
+          <w:numId w:val="13"/>
+        </w:numPr>
+      </w:pPr>
+      <w:r>
+        <w:t>Natural World</w:t>
+      </w:r>
+    </w:p>
+    <w:p>
+      <w:r>
+        <w:br w:type="page"/>
+      </w:r>
+    </w:p>
+    <w:p>
+      <w:pPr>
+        <w:jc w:val="center"/>
+        <w:rPr>
+          <w:b/>
+        </w:rPr>
+      </w:pPr>
+      <w:r>
+        <w:rPr>
+          <w:b/>
+        </w:rPr>
+        <w:lastRenderedPageBreak/>
+        <w:t>11/3/14</w:t>
+      </w:r>
+    </w:p>
+    <w:p>
+      <w:pPr>
+        <w:rPr>
+          <w:b/>
+        </w:rPr>
+      </w:pPr>
+    </w:p>
     <w:sectPr>
       <w:pgSz w:w="12240" w:h="15840"/>
       <w:pgMar w:top="1440" w:right="1440" w:bottom="1440" w:left="1440" w:header="720" w:footer="720" w:gutter="0"/>
@@ -2696,7 +2967,7 @@
   <w:abstractNum w:abstractNumId="4">
     <w:nsid w:val="47787D3A"/>
     <w:multiLevelType w:val="hybridMultilevel"/>
-    <w:tmpl w:val="E834D142"/>
+    <w:tmpl w:val="364EB448"/>
     <w:lvl w:ilvl="0" w:tplc="04090001">
       <w:start w:val="1"/>
       <w:numFmt w:val="bullet"/>

</xml_diff>

<commit_message>
History class note progression, slow but sure!
</commit_message>
<xml_diff>
--- a/Super Senior/Fall/HIST153/Class Notes.docx
+++ b/Super Senior/Fall/HIST153/Class Notes.docx
@@ -2786,6 +2786,244 @@
       <w:r>
         <w:tab/>
         <w:t>Democracy tends to lean toward individual gain instead of betterment of a collective of people</w:t>
+      </w:r>
+    </w:p>
+    <w:p>
+      <w:r>
+        <w:br w:type="page"/>
+      </w:r>
+    </w:p>
+    <w:p>
+      <w:pPr>
+        <w:jc w:val="center"/>
+      </w:pPr>
+      <w:r>
+        <w:rPr>
+          <w:b/>
+        </w:rPr>
+        <w:lastRenderedPageBreak/>
+        <w:t>11/10/2014</w:t>
+      </w:r>
+    </w:p>
+    <w:p>
+      <w:r>
+        <w:t>Russification</w:t>
+      </w:r>
+    </w:p>
+    <w:p>
+      <w:pPr>
+        <w:pStyle w:val="ListParagraph"/>
+        <w:numPr>
+          <w:ilvl w:val="0"/>
+          <w:numId w:val="18"/>
+        </w:numPr>
+      </w:pPr>
+      <w:r>
+        <w:t>Singular or Plural (Russifications?)</w:t>
+      </w:r>
+    </w:p>
+    <w:p>
+      <w:pPr>
+        <w:pStyle w:val="ListParagraph"/>
+        <w:numPr>
+          <w:ilvl w:val="1"/>
+          <w:numId w:val="18"/>
+        </w:numPr>
+      </w:pPr>
+      <w:r>
+        <w:t>More than one ideaology, many ideas</w:t>
+      </w:r>
+    </w:p>
+    <w:p>
+      <w:pPr>
+        <w:pStyle w:val="ListParagraph"/>
+        <w:numPr>
+          <w:ilvl w:val="1"/>
+          <w:numId w:val="18"/>
+        </w:numPr>
+      </w:pPr>
+      <w:r>
+        <w:t>More than one area of focus (societal, economic, religious, etc)</w:t>
+      </w:r>
+    </w:p>
+    <w:p>
+      <w:pPr>
+        <w:pStyle w:val="ListParagraph"/>
+        <w:numPr>
+          <w:ilvl w:val="0"/>
+          <w:numId w:val="18"/>
+        </w:numPr>
+      </w:pPr>
+      <w:r>
+        <w:t>Goals and strategies</w:t>
+      </w:r>
+    </w:p>
+    <w:p>
+      <w:pPr>
+        <w:pStyle w:val="ListParagraph"/>
+        <w:numPr>
+          <w:ilvl w:val="1"/>
+          <w:numId w:val="18"/>
+        </w:numPr>
+      </w:pPr>
+      <w:r>
+        <w:t>Administrative, unplanned, and cultural</w:t>
+      </w:r>
+    </w:p>
+    <w:p>
+      <w:pPr>
+        <w:pStyle w:val="ListParagraph"/>
+        <w:numPr>
+          <w:ilvl w:val="0"/>
+          <w:numId w:val="18"/>
+        </w:numPr>
+      </w:pPr>
+      <w:r>
+        <w:t>Ambitions vs realities</w:t>
+      </w:r>
+    </w:p>
+    <w:p>
+      <w:pPr>
+        <w:pStyle w:val="ListParagraph"/>
+        <w:numPr>
+          <w:ilvl w:val="0"/>
+          <w:numId w:val="18"/>
+        </w:numPr>
+      </w:pPr>
+      <w:r>
+        <w:t>Geopolitical dimensions</w:t>
+      </w:r>
+    </w:p>
+    <w:p>
+      <w:pPr>
+        <w:pStyle w:val="ListParagraph"/>
+        <w:numPr>
+          <w:ilvl w:val="1"/>
+          <w:numId w:val="18"/>
+        </w:numPr>
+      </w:pPr>
+      <w:r>
+        <w:t>People don’t necessarily live within Russian bounds but may be in a territory that is partially Russian. Difficulty russifying.</w:t>
+      </w:r>
+    </w:p>
+    <w:p>
+      <w:pPr>
+        <w:pStyle w:val="ListParagraph"/>
+        <w:numPr>
+          <w:ilvl w:val="0"/>
+          <w:numId w:val="18"/>
+        </w:numPr>
+      </w:pPr>
+      <w:r>
+        <w:t>Nationality</w:t>
+      </w:r>
+    </w:p>
+    <w:p>
+      <w:pPr>
+        <w:pStyle w:val="ListParagraph"/>
+        <w:numPr>
+          <w:ilvl w:val="1"/>
+          <w:numId w:val="18"/>
+        </w:numPr>
+      </w:pPr>
+      <w:r>
+        <w:t>Appearance</w:t>
+      </w:r>
+    </w:p>
+    <w:p>
+      <w:pPr>
+        <w:pStyle w:val="ListParagraph"/>
+        <w:numPr>
+          <w:ilvl w:val="1"/>
+          <w:numId w:val="18"/>
+        </w:numPr>
+      </w:pPr>
+      <w:r>
+        <w:t>Language</w:t>
+      </w:r>
+    </w:p>
+    <w:p>
+      <w:pPr>
+        <w:pStyle w:val="ListParagraph"/>
+        <w:numPr>
+          <w:ilvl w:val="1"/>
+          <w:numId w:val="18"/>
+        </w:numPr>
+      </w:pPr>
+      <w:r>
+        <w:t>Religion</w:t>
+      </w:r>
+    </w:p>
+    <w:p>
+      <w:pPr>
+        <w:pStyle w:val="ListParagraph"/>
+        <w:numPr>
+          <w:ilvl w:val="1"/>
+          <w:numId w:val="18"/>
+        </w:numPr>
+      </w:pPr>
+      <w:r>
+        <w:t>Location</w:t>
+      </w:r>
+    </w:p>
+    <w:p>
+      <w:pPr>
+        <w:pStyle w:val="ListParagraph"/>
+        <w:numPr>
+          <w:ilvl w:val="1"/>
+          <w:numId w:val="18"/>
+        </w:numPr>
+      </w:pPr>
+      <w:r>
+        <w:t>Family-history</w:t>
+      </w:r>
+    </w:p>
+    <w:p>
+      <w:pPr>
+        <w:pStyle w:val="ListParagraph"/>
+        <w:numPr>
+          <w:ilvl w:val="0"/>
+          <w:numId w:val="18"/>
+        </w:numPr>
+      </w:pPr>
+      <w:r>
+        <w:t>Takes time to spread Ukrainian nationalism.</w:t>
+      </w:r>
+    </w:p>
+    <w:p>
+      <w:pPr>
+        <w:pStyle w:val="ListParagraph"/>
+        <w:numPr>
+          <w:ilvl w:val="1"/>
+          <w:numId w:val="18"/>
+        </w:numPr>
+      </w:pPr>
+      <w:r>
+        <w:t>People identify with towns not their nationality at this point</w:t>
+      </w:r>
+    </w:p>
+    <w:p>
+      <w:pPr>
+        <w:pStyle w:val="ListParagraph"/>
+        <w:numPr>
+          <w:ilvl w:val="1"/>
+          <w:numId w:val="18"/>
+        </w:numPr>
+      </w:pPr>
+      <w:r>
+        <w:t>Only a small group concerned with this</w:t>
+      </w:r>
+    </w:p>
+    <w:p>
+      <w:pPr>
+        <w:pStyle w:val="ListParagraph"/>
+        <w:numPr>
+          <w:ilvl w:val="2"/>
+          <w:numId w:val="18"/>
+        </w:numPr>
+      </w:pPr>
+      <w:r>
+        <w:t>Mostly educated middle/upper classes</w:t>
       </w:r>
     </w:p>
     <w:sectPr>
@@ -4270,6 +4508,119 @@
     </w:lvl>
   </w:abstractNum>
   <w:abstractNum w:abstractNumId="13">
+    <w:nsid w:val="69B04F79"/>
+    <w:multiLevelType w:val="hybridMultilevel"/>
+    <w:tmpl w:val="5BB82EB6"/>
+    <w:lvl w:ilvl="0" w:tplc="04090001">
+      <w:start w:val="1"/>
+      <w:numFmt w:val="bullet"/>
+      <w:lvlText w:val=""/>
+      <w:lvlJc w:val="left"/>
+      <w:pPr>
+        <w:ind w:left="720" w:hanging="360"/>
+      </w:pPr>
+      <w:rPr>
+        <w:rFonts w:ascii="Symbol" w:hAnsi="Symbol" w:hint="default"/>
+      </w:rPr>
+    </w:lvl>
+    <w:lvl w:ilvl="1" w:tplc="04090003">
+      <w:start w:val="1"/>
+      <w:numFmt w:val="bullet"/>
+      <w:lvlText w:val="o"/>
+      <w:lvlJc w:val="left"/>
+      <w:pPr>
+        <w:ind w:left="1440" w:hanging="360"/>
+      </w:pPr>
+      <w:rPr>
+        <w:rFonts w:ascii="Courier New" w:hAnsi="Courier New" w:cs="Courier New" w:hint="default"/>
+      </w:rPr>
+    </w:lvl>
+    <w:lvl w:ilvl="2" w:tplc="04090005">
+      <w:start w:val="1"/>
+      <w:numFmt w:val="bullet"/>
+      <w:lvlText w:val=""/>
+      <w:lvlJc w:val="left"/>
+      <w:pPr>
+        <w:ind w:left="2160" w:hanging="360"/>
+      </w:pPr>
+      <w:rPr>
+        <w:rFonts w:ascii="Wingdings" w:hAnsi="Wingdings" w:hint="default"/>
+      </w:rPr>
+    </w:lvl>
+    <w:lvl w:ilvl="3" w:tplc="04090001" w:tentative="1">
+      <w:start w:val="1"/>
+      <w:numFmt w:val="bullet"/>
+      <w:lvlText w:val=""/>
+      <w:lvlJc w:val="left"/>
+      <w:pPr>
+        <w:ind w:left="2880" w:hanging="360"/>
+      </w:pPr>
+      <w:rPr>
+        <w:rFonts w:ascii="Symbol" w:hAnsi="Symbol" w:hint="default"/>
+      </w:rPr>
+    </w:lvl>
+    <w:lvl w:ilvl="4" w:tplc="04090003" w:tentative="1">
+      <w:start w:val="1"/>
+      <w:numFmt w:val="bullet"/>
+      <w:lvlText w:val="o"/>
+      <w:lvlJc w:val="left"/>
+      <w:pPr>
+        <w:ind w:left="3600" w:hanging="360"/>
+      </w:pPr>
+      <w:rPr>
+        <w:rFonts w:ascii="Courier New" w:hAnsi="Courier New" w:cs="Courier New" w:hint="default"/>
+      </w:rPr>
+    </w:lvl>
+    <w:lvl w:ilvl="5" w:tplc="04090005" w:tentative="1">
+      <w:start w:val="1"/>
+      <w:numFmt w:val="bullet"/>
+      <w:lvlText w:val=""/>
+      <w:lvlJc w:val="left"/>
+      <w:pPr>
+        <w:ind w:left="4320" w:hanging="360"/>
+      </w:pPr>
+      <w:rPr>
+        <w:rFonts w:ascii="Wingdings" w:hAnsi="Wingdings" w:hint="default"/>
+      </w:rPr>
+    </w:lvl>
+    <w:lvl w:ilvl="6" w:tplc="04090001" w:tentative="1">
+      <w:start w:val="1"/>
+      <w:numFmt w:val="bullet"/>
+      <w:lvlText w:val=""/>
+      <w:lvlJc w:val="left"/>
+      <w:pPr>
+        <w:ind w:left="5040" w:hanging="360"/>
+      </w:pPr>
+      <w:rPr>
+        <w:rFonts w:ascii="Symbol" w:hAnsi="Symbol" w:hint="default"/>
+      </w:rPr>
+    </w:lvl>
+    <w:lvl w:ilvl="7" w:tplc="04090003" w:tentative="1">
+      <w:start w:val="1"/>
+      <w:numFmt w:val="bullet"/>
+      <w:lvlText w:val="o"/>
+      <w:lvlJc w:val="left"/>
+      <w:pPr>
+        <w:ind w:left="5760" w:hanging="360"/>
+      </w:pPr>
+      <w:rPr>
+        <w:rFonts w:ascii="Courier New" w:hAnsi="Courier New" w:cs="Courier New" w:hint="default"/>
+      </w:rPr>
+    </w:lvl>
+    <w:lvl w:ilvl="8" w:tplc="04090005" w:tentative="1">
+      <w:start w:val="1"/>
+      <w:numFmt w:val="bullet"/>
+      <w:lvlText w:val=""/>
+      <w:lvlJc w:val="left"/>
+      <w:pPr>
+        <w:ind w:left="6480" w:hanging="360"/>
+      </w:pPr>
+      <w:rPr>
+        <w:rFonts w:ascii="Wingdings" w:hAnsi="Wingdings" w:hint="default"/>
+      </w:rPr>
+    </w:lvl>
+  </w:abstractNum>
+  <w:abstractNum w:abstractNumId="14">
     <w:nsid w:val="6C320414"/>
     <w:multiLevelType w:val="hybridMultilevel"/>
     <w:tmpl w:val="658C482C"/>
@@ -4382,7 +4733,7 @@
       </w:rPr>
     </w:lvl>
   </w:abstractNum>
-  <w:abstractNum w:abstractNumId="14">
+  <w:abstractNum w:abstractNumId="15">
     <w:nsid w:val="6C59647F"/>
     <w:multiLevelType w:val="hybridMultilevel"/>
     <w:tmpl w:val="746CCEB8"/>
@@ -4495,7 +4846,7 @@
       </w:rPr>
     </w:lvl>
   </w:abstractNum>
-  <w:abstractNum w:abstractNumId="15">
+  <w:abstractNum w:abstractNumId="16">
     <w:nsid w:val="6CEA1C4D"/>
     <w:multiLevelType w:val="hybridMultilevel"/>
     <w:tmpl w:val="BB46E286"/>
@@ -4608,7 +4959,7 @@
       </w:rPr>
     </w:lvl>
   </w:abstractNum>
-  <w:abstractNum w:abstractNumId="16">
+  <w:abstractNum w:abstractNumId="17">
     <w:nsid w:val="717433DB"/>
     <w:multiLevelType w:val="hybridMultilevel"/>
     <w:tmpl w:val="C0727772"/>
@@ -4731,7 +5082,7 @@
     <w:abstractNumId w:val="7"/>
   </w:num>
   <w:num w:numId="4">
-    <w:abstractNumId w:val="14"/>
+    <w:abstractNumId w:val="15"/>
   </w:num>
   <w:num w:numId="5">
     <w:abstractNumId w:val="2"/>
@@ -4743,7 +5094,7 @@
     <w:abstractNumId w:val="0"/>
   </w:num>
   <w:num w:numId="8">
-    <w:abstractNumId w:val="15"/>
+    <w:abstractNumId w:val="16"/>
   </w:num>
   <w:num w:numId="9">
     <w:abstractNumId w:val="11"/>
@@ -4755,7 +5106,7 @@
     <w:abstractNumId w:val="10"/>
   </w:num>
   <w:num w:numId="12">
-    <w:abstractNumId w:val="13"/>
+    <w:abstractNumId w:val="14"/>
   </w:num>
   <w:num w:numId="13">
     <w:abstractNumId w:val="6"/>
@@ -4767,10 +5118,13 @@
     <w:abstractNumId w:val="3"/>
   </w:num>
   <w:num w:numId="16">
-    <w:abstractNumId w:val="16"/>
+    <w:abstractNumId w:val="17"/>
   </w:num>
   <w:num w:numId="17">
     <w:abstractNumId w:val="12"/>
+  </w:num>
+  <w:num w:numId="18">
+    <w:abstractNumId w:val="13"/>
   </w:num>
 </w:numbering>
 </file>

</xml_diff>

<commit_message>
Finished ANOTHER assignment this weekend.
</commit_message>
<xml_diff>
--- a/Super Senior/Fall/HIST153/Class Notes.docx
+++ b/Super Senior/Fall/HIST153/Class Notes.docx
@@ -21,12 +21,14 @@
         </w:rPr>
         <w:t xml:space="preserve"> – Imperial Russia</w:t>
       </w:r>
+      <w:proofErr w:type="gramStart"/>
       <w:r>
         <w:rPr>
           <w:b/>
         </w:rPr>
         <w:t>:</w:t>
       </w:r>
+      <w:proofErr w:type="gramEnd"/>
       <w:r>
         <w:rPr>
           <w:b/>
@@ -73,8 +75,13 @@
         <w:spacing w:line="240" w:lineRule="auto"/>
       </w:pPr>
       <w:r>
-        <w:t>Exiles Radischev</w:t>
-      </w:r>
+        <w:t xml:space="preserve">Exiles </w:t>
+      </w:r>
+      <w:proofErr w:type="spellStart"/>
+      <w:r>
+        <w:t>Radischev</w:t>
+      </w:r>
+      <w:proofErr w:type="spellEnd"/>
     </w:p>
     <w:p>
       <w:pPr>
@@ -94,8 +101,13 @@
         <w:spacing w:line="240" w:lineRule="auto"/>
       </w:pPr>
       <w:r>
-        <w:t>Alexander Radishchev</w:t>
-      </w:r>
+        <w:t xml:space="preserve">Alexander </w:t>
+      </w:r>
+      <w:proofErr w:type="spellStart"/>
+      <w:r>
+        <w:t>Radishchev</w:t>
+      </w:r>
+      <w:proofErr w:type="spellEnd"/>
     </w:p>
     <w:p>
       <w:pPr>
@@ -119,8 +131,18 @@
         </w:numPr>
         <w:spacing w:line="240" w:lineRule="auto"/>
       </w:pPr>
-      <w:r>
-        <w:t>Intelli… Defined as in opposition of the regime</w:t>
+      <w:proofErr w:type="spellStart"/>
+      <w:proofErr w:type="gramStart"/>
+      <w:r>
+        <w:t>Intelli</w:t>
+      </w:r>
+      <w:proofErr w:type="spellEnd"/>
+      <w:r>
+        <w:t>…</w:t>
+      </w:r>
+      <w:proofErr w:type="gramEnd"/>
+      <w:r>
+        <w:t xml:space="preserve"> Defined as in opposition of the regime</w:t>
       </w:r>
     </w:p>
     <w:p>
@@ -497,8 +519,13 @@
         <w:spacing w:line="240" w:lineRule="auto"/>
       </w:pPr>
       <w:r>
-        <w:t>Treaty of Tilsit</w:t>
-      </w:r>
+        <w:t xml:space="preserve">Treaty of </w:t>
+      </w:r>
+      <w:proofErr w:type="spellStart"/>
+      <w:r>
+        <w:t>Tilsit</w:t>
+      </w:r>
+      <w:proofErr w:type="spellEnd"/>
     </w:p>
     <w:p>
       <w:pPr>
@@ -510,7 +537,15 @@
         <w:spacing w:line="240" w:lineRule="auto"/>
       </w:pPr>
       <w:r>
-        <w:t>Signed because Russia war with Napolean not going well</w:t>
+        <w:t xml:space="preserve">Signed because Russia war with </w:t>
+      </w:r>
+      <w:proofErr w:type="spellStart"/>
+      <w:r>
+        <w:t>Napolean</w:t>
+      </w:r>
+      <w:proofErr w:type="spellEnd"/>
+      <w:r>
+        <w:t xml:space="preserve"> not going well</w:t>
       </w:r>
     </w:p>
     <w:p>
@@ -550,8 +585,13 @@
         <w:spacing w:line="240" w:lineRule="auto"/>
       </w:pPr>
       <w:r>
-        <w:t>Mikhail Speransky</w:t>
-      </w:r>
+        <w:t xml:space="preserve">Mikhail </w:t>
+      </w:r>
+      <w:proofErr w:type="spellStart"/>
+      <w:r>
+        <w:t>Speransky</w:t>
+      </w:r>
+      <w:proofErr w:type="spellEnd"/>
     </w:p>
     <w:p>
       <w:pPr>
@@ -589,8 +629,13 @@
         <w:spacing w:line="240" w:lineRule="auto"/>
       </w:pPr>
       <w:r>
-        <w:t>Calls for creation of system based on the Duma</w:t>
-      </w:r>
+        <w:t xml:space="preserve">Calls for creation of system based on the </w:t>
+      </w:r>
+      <w:proofErr w:type="spellStart"/>
+      <w:r>
+        <w:t>Duma</w:t>
+      </w:r>
+      <w:proofErr w:type="spellEnd"/>
     </w:p>
     <w:p>
       <w:pPr>
@@ -602,7 +647,15 @@
         <w:spacing w:line="240" w:lineRule="auto"/>
       </w:pPr>
       <w:r>
-        <w:t>State Duma helps run government</w:t>
+        <w:t xml:space="preserve">State </w:t>
+      </w:r>
+      <w:proofErr w:type="spellStart"/>
+      <w:r>
+        <w:t>Duma</w:t>
+      </w:r>
+      <w:proofErr w:type="spellEnd"/>
+      <w:r>
+        <w:t xml:space="preserve"> helps run government</w:t>
       </w:r>
     </w:p>
     <w:p>
@@ -615,8 +668,21 @@
         <w:spacing w:line="240" w:lineRule="auto"/>
       </w:pPr>
       <w:r>
-        <w:t>Province Duma runs smaller section of government to help state Duma</w:t>
-      </w:r>
+        <w:t xml:space="preserve">Province </w:t>
+      </w:r>
+      <w:proofErr w:type="spellStart"/>
+      <w:r>
+        <w:t>Duma</w:t>
+      </w:r>
+      <w:proofErr w:type="spellEnd"/>
+      <w:r>
+        <w:t xml:space="preserve"> runs smaller section of government to help state </w:t>
+      </w:r>
+      <w:proofErr w:type="spellStart"/>
+      <w:r>
+        <w:t>Duma</w:t>
+      </w:r>
+      <w:proofErr w:type="spellEnd"/>
     </w:p>
     <w:p>
       <w:pPr>
@@ -628,7 +694,15 @@
         <w:spacing w:line="240" w:lineRule="auto"/>
       </w:pPr>
       <w:r>
-        <w:t>City/District Duma gives people a voice</w:t>
+        <w:t xml:space="preserve">City/District </w:t>
+      </w:r>
+      <w:proofErr w:type="spellStart"/>
+      <w:r>
+        <w:t>Duma</w:t>
+      </w:r>
+      <w:proofErr w:type="spellEnd"/>
+      <w:r>
+        <w:t xml:space="preserve"> gives people a voice</w:t>
       </w:r>
     </w:p>
     <w:p>
@@ -640,9 +714,11 @@
         </w:numPr>
         <w:spacing w:line="240" w:lineRule="auto"/>
       </w:pPr>
+      <w:proofErr w:type="gramStart"/>
       <w:r>
         <w:t>Removed from power by 1812 due to people disagreeing and wanting him to have less power and influence on the Tzar.</w:t>
       </w:r>
+      <w:proofErr w:type="gramEnd"/>
     </w:p>
     <w:p>
       <w:pPr>
@@ -716,7 +792,17 @@
         <w:spacing w:line="240" w:lineRule="auto"/>
       </w:pPr>
       <w:r>
-        <w:t>Catches cold, cant shake it.</w:t>
+        <w:t xml:space="preserve">Catches cold, </w:t>
+      </w:r>
+      <w:proofErr w:type="spellStart"/>
+      <w:proofErr w:type="gramStart"/>
+      <w:r>
+        <w:t>cant</w:t>
+      </w:r>
+      <w:proofErr w:type="spellEnd"/>
+      <w:proofErr w:type="gramEnd"/>
+      <w:r>
+        <w:t xml:space="preserve"> shake it.</w:t>
       </w:r>
     </w:p>
     <w:p>
@@ -771,7 +857,15 @@
         <w:spacing w:line="240" w:lineRule="auto"/>
       </w:pPr>
       <w:r>
-        <w:t>Part II: Choice of essays (Propose that this is done outside of the class through Sakai 50-60 minutes max)</w:t>
+        <w:t xml:space="preserve">Part II: Choice of essays (Propose that this </w:t>
+      </w:r>
+      <w:proofErr w:type="gramStart"/>
+      <w:r>
+        <w:t>is done</w:t>
+      </w:r>
+      <w:proofErr w:type="gramEnd"/>
+      <w:r>
+        <w:t xml:space="preserve"> outside of the class through Sakai 50-60 minutes max)</w:t>
       </w:r>
     </w:p>
     <w:p>
@@ -786,7 +880,23 @@
         <w:t>do first parts</w:t>
       </w:r>
       <w:r>
-        <w:t>, leave when done, 24 hour window in sakai, must submit before window expires.</w:t>
+        <w:t xml:space="preserve">, leave when done, </w:t>
+      </w:r>
+      <w:proofErr w:type="gramStart"/>
+      <w:r>
+        <w:t>24 hour</w:t>
+      </w:r>
+      <w:proofErr w:type="gramEnd"/>
+      <w:r>
+        <w:t xml:space="preserve"> window in </w:t>
+      </w:r>
+      <w:proofErr w:type="spellStart"/>
+      <w:r>
+        <w:t>sakai</w:t>
+      </w:r>
+      <w:proofErr w:type="spellEnd"/>
+      <w:r>
+        <w:t>, must submit before window expires.</w:t>
       </w:r>
     </w:p>
     <w:p>
@@ -968,8 +1078,13 @@
         <w:spacing w:line="240" w:lineRule="auto"/>
       </w:pPr>
       <w:r>
-        <w:t>The author is trying to justify keeping the class system as it is. Maintaining the classes.</w:t>
-      </w:r>
+        <w:t xml:space="preserve">The author is trying to justify keeping the class system as it is. </w:t>
+      </w:r>
+      <w:proofErr w:type="gramStart"/>
+      <w:r>
+        <w:t>Maintaining the classes.</w:t>
+      </w:r>
+      <w:proofErr w:type="gramEnd"/>
     </w:p>
     <w:p>
       <w:pPr>
@@ -1080,8 +1195,13 @@
         <w:spacing w:line="240" w:lineRule="auto"/>
       </w:pPr>
       <w:r>
-        <w:t>If you get rid of the Tzar who gets the power and will it be used for the good of the Country?</w:t>
-      </w:r>
+        <w:t xml:space="preserve">If you get rid of the Tzar who gets the power and will it be used for the good of the </w:t>
+      </w:r>
+      <w:proofErr w:type="gramStart"/>
+      <w:r>
+        <w:t>Country?</w:t>
+      </w:r>
+      <w:proofErr w:type="gramEnd"/>
     </w:p>
     <w:p>
       <w:pPr>
@@ -1092,9 +1212,11 @@
         </w:numPr>
         <w:spacing w:line="240" w:lineRule="auto"/>
       </w:pPr>
+      <w:proofErr w:type="gramStart"/>
       <w:r>
         <w:t>Gives possibility for opposing powers that could tear the country in two.</w:t>
       </w:r>
+      <w:proofErr w:type="gramEnd"/>
     </w:p>
     <w:p>
       <w:pPr>
@@ -1128,8 +1250,13 @@
         <w:spacing w:line="240" w:lineRule="auto"/>
       </w:pPr>
       <w:r>
-        <w:t>Power should lie within the person of the tzar</w:t>
-      </w:r>
+        <w:t xml:space="preserve">Power should lie within the person of the </w:t>
+      </w:r>
+      <w:proofErr w:type="spellStart"/>
+      <w:r>
+        <w:t>tzar</w:t>
+      </w:r>
+      <w:proofErr w:type="spellEnd"/>
     </w:p>
     <w:p>
       <w:pPr>
@@ -1154,7 +1281,15 @@
         <w:spacing w:line="240" w:lineRule="auto"/>
       </w:pPr>
       <w:r>
-        <w:t>Landowners at fault if serfs are abused.</w:t>
+        <w:t xml:space="preserve">Landowners at fault if serfs </w:t>
+      </w:r>
+      <w:proofErr w:type="gramStart"/>
+      <w:r>
+        <w:t>are abused</w:t>
+      </w:r>
+      <w:proofErr w:type="gramEnd"/>
+      <w:r>
+        <w:t>.</w:t>
       </w:r>
     </w:p>
     <w:p>
@@ -1447,7 +1582,15 @@
       </w:pPr>
       <w:r>
         <w:tab/>
-        <w:t>Manifesto couldn’t have been done without the support of the nobility</w:t>
+        <w:t xml:space="preserve">Manifesto </w:t>
+      </w:r>
+      <w:proofErr w:type="gramStart"/>
+      <w:r>
+        <w:t>couldn’t</w:t>
+      </w:r>
+      <w:proofErr w:type="gramEnd"/>
+      <w:r>
+        <w:t xml:space="preserve"> have been done without the support of the nobility</w:t>
       </w:r>
     </w:p>
     <w:p>
@@ -1473,7 +1616,15 @@
       </w:r>
       <w:r>
         <w:tab/>
-        <w:t>They were freed after two years, not immediately</w:t>
+        <w:t xml:space="preserve">They </w:t>
+      </w:r>
+      <w:proofErr w:type="gramStart"/>
+      <w:r>
+        <w:t>were freed</w:t>
+      </w:r>
+      <w:proofErr w:type="gramEnd"/>
+      <w:r>
+        <w:t xml:space="preserve"> after two years, not immediately</w:t>
       </w:r>
     </w:p>
     <w:p>
@@ -1648,10 +1799,18 @@
       </w:pPr>
       <w:r>
         <w:tab/>
-        <w:t>High sense of morals</w:t>
-      </w:r>
-      <w:r>
-        <w:t>, bound by custom and recognize power and leadership</w:t>
+        <w:t xml:space="preserve">High </w:t>
+      </w:r>
+      <w:proofErr w:type="gramStart"/>
+      <w:r>
+        <w:t>sense of morals</w:t>
+      </w:r>
+      <w:r>
+        <w:t>, bound by custom and recognize</w:t>
+      </w:r>
+      <w:proofErr w:type="gramEnd"/>
+      <w:r>
+        <w:t xml:space="preserve"> power and leadership</w:t>
       </w:r>
     </w:p>
     <w:p>
@@ -1688,11 +1847,27 @@
         <w:tab/>
       </w:r>
       <w:r>
-        <w:t xml:space="preserve">Will take away land from the nobility, they won’t like this, so they try to win them over with a lot </w:t>
+        <w:t xml:space="preserve">Will take away land from the nobility, they </w:t>
+      </w:r>
+      <w:proofErr w:type="gramStart"/>
+      <w:r>
+        <w:t>won’t</w:t>
+      </w:r>
+      <w:proofErr w:type="gramEnd"/>
+      <w:r>
+        <w:t xml:space="preserve"> like this, so they try to win them over with a lot </w:t>
       </w:r>
       <w:r>
         <w:tab/>
-        <w:t xml:space="preserve">of appeals to religion and thanking the nobles many many times. Also says the nobles have </w:t>
+        <w:t xml:space="preserve">of appeals to religion and thanking the nobles many </w:t>
+      </w:r>
+      <w:proofErr w:type="spellStart"/>
+      <w:r>
+        <w:t>many</w:t>
+      </w:r>
+      <w:proofErr w:type="spellEnd"/>
+      <w:r>
+        <w:t xml:space="preserve"> times. Also says the nobles have </w:t>
       </w:r>
       <w:r>
         <w:tab/>
@@ -1706,7 +1881,15 @@
       <w:r>
         <w:lastRenderedPageBreak/>
         <w:tab/>
-        <w:t>Decided to do this as a top down system, many times failed as the nobles wouldn’t listen.</w:t>
+        <w:t xml:space="preserve">Decided to do this as a top down system, many times </w:t>
+      </w:r>
+      <w:proofErr w:type="gramStart"/>
+      <w:r>
+        <w:t>failed</w:t>
+      </w:r>
+      <w:proofErr w:type="gramEnd"/>
+      <w:r>
+        <w:t xml:space="preserve"> as the nobles wouldn’t listen.</w:t>
       </w:r>
     </w:p>
     <w:p>
@@ -1718,7 +1901,14 @@
       </w:r>
       <w:r>
         <w:tab/>
-        <w:t xml:space="preserve">guys, looking out for everyone, securing their power and trust. Government paid the nobles for </w:t>
+      </w:r>
+      <w:proofErr w:type="gramStart"/>
+      <w:r>
+        <w:t>guys</w:t>
+      </w:r>
+      <w:proofErr w:type="gramEnd"/>
+      <w:r>
+        <w:t xml:space="preserve">, looking out for everyone, securing their power and trust. Government paid the nobles for </w:t>
       </w:r>
       <w:r>
         <w:tab/>
@@ -1730,7 +1920,23 @@
         <w:ind w:firstLine="720"/>
       </w:pPr>
       <w:r>
-        <w:t xml:space="preserve">Government tried to recoup these costs by having the  serfs pay back the loan. Serfs ddn’t like </w:t>
+        <w:t xml:space="preserve">Government tried to recoup these costs by having </w:t>
+      </w:r>
+      <w:proofErr w:type="gramStart"/>
+      <w:r>
+        <w:t>the  serfs</w:t>
+      </w:r>
+      <w:proofErr w:type="gramEnd"/>
+      <w:r>
+        <w:t xml:space="preserve"> pay back the loan. Serfs </w:t>
+      </w:r>
+      <w:proofErr w:type="spellStart"/>
+      <w:r>
+        <w:t>ddn’t</w:t>
+      </w:r>
+      <w:proofErr w:type="spellEnd"/>
+      <w:r>
+        <w:t xml:space="preserve"> like </w:t>
       </w:r>
       <w:r>
         <w:tab/>
@@ -1738,15 +1944,27 @@
       </w:r>
       <w:r>
         <w:tab/>
+      </w:r>
+      <w:proofErr w:type="gramStart"/>
+      <w:r>
         <w:t>Obviously caused problems.</w:t>
       </w:r>
+      <w:proofErr w:type="gramEnd"/>
     </w:p>
     <w:p>
       <w:pPr>
         <w:ind w:firstLine="720"/>
       </w:pPr>
       <w:r>
-        <w:t xml:space="preserve">Very slow process, more or less freeing the future generations because of the two year wait </w:t>
+        <w:t xml:space="preserve">Very slow process, more or less freeing the future generations because of the </w:t>
+      </w:r>
+      <w:proofErr w:type="gramStart"/>
+      <w:r>
+        <w:t>two year</w:t>
+      </w:r>
+      <w:proofErr w:type="gramEnd"/>
+      <w:r>
+        <w:t xml:space="preserve"> wait </w:t>
       </w:r>
       <w:r>
         <w:tab/>
@@ -1777,7 +1995,21 @@
           <w:b/>
         </w:rPr>
         <w:lastRenderedPageBreak/>
-        <w:t>Quiz number 2 – Weeks 7-8-9</w:t>
+        <w:t xml:space="preserve">Quiz number </w:t>
+      </w:r>
+      <w:proofErr w:type="gramStart"/>
+      <w:r>
+        <w:rPr>
+          <w:b/>
+        </w:rPr>
+        <w:t>2</w:t>
+      </w:r>
+      <w:proofErr w:type="gramEnd"/>
+      <w:r>
+        <w:rPr>
+          <w:b/>
+        </w:rPr>
+        <w:t xml:space="preserve"> – Weeks 7-8-9</w:t>
       </w:r>
     </w:p>
     <w:p>
@@ -1787,7 +2019,15 @@
     </w:p>
     <w:p>
       <w:r>
-        <w:t>Determine serfs position in society following emancipation.</w:t>
+        <w:t xml:space="preserve">Determine </w:t>
+      </w:r>
+      <w:proofErr w:type="gramStart"/>
+      <w:r>
+        <w:t>serfs</w:t>
+      </w:r>
+      <w:proofErr w:type="gramEnd"/>
+      <w:r>
+        <w:t xml:space="preserve"> position in society following emancipation.</w:t>
       </w:r>
     </w:p>
     <w:p>
@@ -1856,7 +2096,15 @@
         </w:numPr>
       </w:pPr>
       <w:r>
-        <w:t>Made up of convicts and people the country doesn’t like.</w:t>
+        <w:t xml:space="preserve">Made up of convicts and people the country </w:t>
+      </w:r>
+      <w:proofErr w:type="gramStart"/>
+      <w:r>
+        <w:t>doesn’t</w:t>
+      </w:r>
+      <w:proofErr w:type="gramEnd"/>
+      <w:r>
+        <w:t xml:space="preserve"> like.</w:t>
       </w:r>
     </w:p>
     <w:p>
@@ -1905,7 +2153,15 @@
         </w:numPr>
       </w:pPr>
       <w:r>
-        <w:t>“Peoples’ Will” vs. Those in favor of enlightenment style reform.</w:t>
+        <w:t xml:space="preserve">“Peoples’ Will” vs. </w:t>
+      </w:r>
+      <w:proofErr w:type="gramStart"/>
+      <w:r>
+        <w:t>Those</w:t>
+      </w:r>
+      <w:proofErr w:type="gramEnd"/>
+      <w:r>
+        <w:t xml:space="preserve"> in favor of enlightenment style reform.</w:t>
       </w:r>
     </w:p>
     <w:p>
@@ -1981,8 +2237,13 @@
         <w:t>“</w:t>
       </w:r>
       <w:r>
-        <w:t>A Journey to Arzrum</w:t>
-      </w:r>
+        <w:t xml:space="preserve">A Journey to </w:t>
+      </w:r>
+      <w:proofErr w:type="spellStart"/>
+      <w:r>
+        <w:t>Arzrum</w:t>
+      </w:r>
+      <w:proofErr w:type="spellEnd"/>
       <w:r>
         <w:t>”</w:t>
       </w:r>
@@ -2019,9 +2280,11 @@
           <w:numId w:val="13"/>
         </w:numPr>
       </w:pPr>
+      <w:proofErr w:type="gramStart"/>
       <w:r>
         <w:t>Thinks that traditional people in garbs unintelligent and unable to speak his language.</w:t>
       </w:r>
+      <w:proofErr w:type="gramEnd"/>
     </w:p>
     <w:p>
       <w:pPr>
@@ -2056,7 +2319,15 @@
         </w:numPr>
       </w:pPr>
       <w:r>
-        <w:t>He believes that Russia is this huge empire and all of these lands are a part of Russia (before going into Turkey). Doesn’t see people before this as true Russians, but thinks of Turkey as a new soil.</w:t>
+        <w:t xml:space="preserve">He believes that Russia is this huge empire and all of these lands are a part of Russia (before going into Turkey). </w:t>
+      </w:r>
+      <w:proofErr w:type="gramStart"/>
+      <w:r>
+        <w:t>Doesn’t</w:t>
+      </w:r>
+      <w:proofErr w:type="gramEnd"/>
+      <w:r>
+        <w:t xml:space="preserve"> see people before this as true Russians, but thinks of Turkey as a new soil.</w:t>
       </w:r>
     </w:p>
     <w:p>
@@ -2248,9 +2519,11 @@
           <w:numId w:val="14"/>
         </w:numPr>
       </w:pPr>
+      <w:proofErr w:type="spellStart"/>
       <w:r>
         <w:t>Slavophiles</w:t>
       </w:r>
+      <w:proofErr w:type="spellEnd"/>
     </w:p>
     <w:p>
       <w:pPr>
@@ -2297,8 +2570,13 @@
         </w:numPr>
       </w:pPr>
       <w:r>
-        <w:t>Konstantin Pobedonostev</w:t>
-      </w:r>
+        <w:t xml:space="preserve">Konstantin </w:t>
+      </w:r>
+      <w:proofErr w:type="spellStart"/>
+      <w:r>
+        <w:t>Pobedonostev</w:t>
+      </w:r>
+      <w:proofErr w:type="spellEnd"/>
     </w:p>
     <w:p>
       <w:pPr>
@@ -2308,8 +2586,13 @@
           <w:numId w:val="14"/>
         </w:numPr>
       </w:pPr>
-      <w:r>
-        <w:t>Cant have a democracy, people who can’t reason shouldn’t have power</w:t>
+      <w:proofErr w:type="spellStart"/>
+      <w:r>
+        <w:t>Cant</w:t>
+      </w:r>
+      <w:proofErr w:type="spellEnd"/>
+      <w:r>
+        <w:t xml:space="preserve"> have a democracy, people who can’t reason shouldn’t have power</w:t>
       </w:r>
     </w:p>
     <w:p>
@@ -2331,8 +2614,13 @@
     </w:p>
     <w:p>
       <w:r>
-        <w:t>The Okrana</w:t>
-      </w:r>
+        <w:t xml:space="preserve">The </w:t>
+      </w:r>
+      <w:proofErr w:type="spellStart"/>
+      <w:r>
+        <w:t>Okrana</w:t>
+      </w:r>
+      <w:proofErr w:type="spellEnd"/>
     </w:p>
     <w:p>
       <w:pPr>
@@ -2380,8 +2668,13 @@
     </w:p>
     <w:p>
       <w:r>
-        <w:t>The Counterreforms</w:t>
-      </w:r>
+        <w:t xml:space="preserve">The </w:t>
+      </w:r>
+      <w:proofErr w:type="spellStart"/>
+      <w:r>
+        <w:t>Counterreforms</w:t>
+      </w:r>
+      <w:proofErr w:type="spellEnd"/>
     </w:p>
     <w:p>
       <w:r>
@@ -2437,7 +2730,15 @@
       </w:r>
       <w:r>
         <w:tab/>
-        <w:t>1890: Zemstvo Statute</w:t>
+        <w:t xml:space="preserve">1890: </w:t>
+      </w:r>
+      <w:proofErr w:type="spellStart"/>
+      <w:r>
+        <w:t>Zemstvo</w:t>
+      </w:r>
+      <w:proofErr w:type="spellEnd"/>
+      <w:r>
+        <w:t xml:space="preserve"> Statute</w:t>
       </w:r>
       <w:r>
         <w:br/>
@@ -2763,12 +3064,28 @@
     </w:p>
     <w:p>
       <w:r>
-        <w:t>Revolution was compared to the death of Jesus on the cross.</w:t>
-      </w:r>
-    </w:p>
-    <w:p>
-      <w:r>
-        <w:t>Individual gain vs collective gain</w:t>
+        <w:t xml:space="preserve">Revolution </w:t>
+      </w:r>
+      <w:proofErr w:type="gramStart"/>
+      <w:r>
+        <w:t>was compared</w:t>
+      </w:r>
+      <w:proofErr w:type="gramEnd"/>
+      <w:r>
+        <w:t xml:space="preserve"> to the death of Jesus on the cross.</w:t>
+      </w:r>
+    </w:p>
+    <w:p>
+      <w:r>
+        <w:t xml:space="preserve">Individual gain </w:t>
+      </w:r>
+      <w:proofErr w:type="spellStart"/>
+      <w:r>
+        <w:t>vs</w:t>
+      </w:r>
+      <w:proofErr w:type="spellEnd"/>
+      <w:r>
+        <w:t xml:space="preserve"> collective gain</w:t>
       </w:r>
     </w:p>
     <w:p>
@@ -2807,9 +3124,19 @@
           <w:numId w:val="18"/>
         </w:numPr>
       </w:pPr>
-      <w:r>
-        <w:t>Singular or Plural (Russifications?)</w:t>
-      </w:r>
+      <w:proofErr w:type="gramStart"/>
+      <w:r>
+        <w:t>Singular or Plural (</w:t>
+      </w:r>
+      <w:proofErr w:type="spellStart"/>
+      <w:r>
+        <w:t>Russifications</w:t>
+      </w:r>
+      <w:proofErr w:type="spellEnd"/>
+      <w:r>
+        <w:t>?)</w:t>
+      </w:r>
+      <w:proofErr w:type="gramEnd"/>
     </w:p>
     <w:p>
       <w:pPr>
@@ -2820,7 +3147,15 @@
         </w:numPr>
       </w:pPr>
       <w:r>
-        <w:t>More than one ideaology, many ideas</w:t>
+        <w:t xml:space="preserve">More than one </w:t>
+      </w:r>
+      <w:proofErr w:type="spellStart"/>
+      <w:r>
+        <w:t>ideaology</w:t>
+      </w:r>
+      <w:proofErr w:type="spellEnd"/>
+      <w:r>
+        <w:t>, many ideas</w:t>
       </w:r>
     </w:p>
     <w:p>
@@ -2868,7 +3203,15 @@
         </w:numPr>
       </w:pPr>
       <w:r>
-        <w:t>Ambitions vs realities</w:t>
+        <w:t xml:space="preserve">Ambitions </w:t>
+      </w:r>
+      <w:proofErr w:type="spellStart"/>
+      <w:r>
+        <w:t>vs</w:t>
+      </w:r>
+      <w:proofErr w:type="spellEnd"/>
+      <w:r>
+        <w:t xml:space="preserve"> realities</w:t>
       </w:r>
     </w:p>
     <w:p>
@@ -2892,8 +3235,29 @@
         </w:numPr>
       </w:pPr>
       <w:r>
-        <w:t>People don’t necessarily live within Russian bounds but may be in a territory that is partially Russian. Difficulty russifying.</w:t>
-      </w:r>
+        <w:t xml:space="preserve">People </w:t>
+      </w:r>
+      <w:proofErr w:type="gramStart"/>
+      <w:r>
+        <w:t>don’t</w:t>
+      </w:r>
+      <w:proofErr w:type="gramEnd"/>
+      <w:r>
+        <w:t xml:space="preserve"> necessarily live within Russian bounds but may be in a territory that is partially Russian. </w:t>
+      </w:r>
+      <w:proofErr w:type="gramStart"/>
+      <w:r>
+        <w:t xml:space="preserve">Difficulty </w:t>
+      </w:r>
+      <w:proofErr w:type="spellStart"/>
+      <w:r>
+        <w:t>russifying</w:t>
+      </w:r>
+      <w:proofErr w:type="spellEnd"/>
+      <w:r>
+        <w:t>.</w:t>
+      </w:r>
+      <w:proofErr w:type="gramEnd"/>
     </w:p>
     <w:p>
       <w:pPr>
@@ -3065,7 +3429,21 @@
         <w:rPr>
           <w:rFonts w:cs="Times New Roman"/>
         </w:rPr>
-        <w:t>Russians surprised that Chechnians are civilized p14</w:t>
+        <w:t xml:space="preserve">Russians surprised that </w:t>
+      </w:r>
+      <w:proofErr w:type="spellStart"/>
+      <w:r>
+        <w:rPr>
+          <w:rFonts w:cs="Times New Roman"/>
+        </w:rPr>
+        <w:t>Chechnians</w:t>
+      </w:r>
+      <w:proofErr w:type="spellEnd"/>
+      <w:r>
+        <w:rPr>
+          <w:rFonts w:cs="Times New Roman"/>
+        </w:rPr>
+        <w:t xml:space="preserve"> are civilized p14</w:t>
       </w:r>
     </w:p>
     <w:p>
@@ -3080,11 +3458,19 @@
           <w:rFonts w:cs="Times New Roman"/>
         </w:rPr>
       </w:pPr>
-      <w:r>
-        <w:rPr>
-          <w:rFonts w:cs="Times New Roman"/>
-        </w:rPr>
-        <w:t>Chechnians have gambling problem, lose all money, “borrow” from other places to pay off debt</w:t>
+      <w:proofErr w:type="spellStart"/>
+      <w:r>
+        <w:rPr>
+          <w:rFonts w:cs="Times New Roman"/>
+        </w:rPr>
+        <w:t>Chechnians</w:t>
+      </w:r>
+      <w:proofErr w:type="spellEnd"/>
+      <w:r>
+        <w:rPr>
+          <w:rFonts w:cs="Times New Roman"/>
+        </w:rPr>
+        <w:t xml:space="preserve"> have gambling problem, lose all money, “borrow” from other places to pay off debt</w:t>
       </w:r>
     </w:p>
     <w:p>
@@ -3103,7 +3489,21 @@
         <w:rPr>
           <w:rFonts w:cs="Times New Roman"/>
         </w:rPr>
-        <w:t>Heavy drinkers (checknians)</w:t>
+        <w:t>Heavy drinkers (</w:t>
+      </w:r>
+      <w:proofErr w:type="spellStart"/>
+      <w:r>
+        <w:rPr>
+          <w:rFonts w:cs="Times New Roman"/>
+        </w:rPr>
+        <w:t>checknians</w:t>
+      </w:r>
+      <w:proofErr w:type="spellEnd"/>
+      <w:r>
+        <w:rPr>
+          <w:rFonts w:cs="Times New Roman"/>
+        </w:rPr>
+        <w:t>)</w:t>
       </w:r>
     </w:p>
     <w:p>
@@ -3122,7 +3522,35 @@
         <w:rPr>
           <w:rFonts w:cs="Times New Roman"/>
         </w:rPr>
-        <w:t>Need a sense of excitement, hwant to get out of st Petersburg life</w:t>
+        <w:t xml:space="preserve">Need a sense of excitement, </w:t>
+      </w:r>
+      <w:proofErr w:type="spellStart"/>
+      <w:r>
+        <w:rPr>
+          <w:rFonts w:cs="Times New Roman"/>
+        </w:rPr>
+        <w:t>hwant</w:t>
+      </w:r>
+      <w:proofErr w:type="spellEnd"/>
+      <w:r>
+        <w:rPr>
+          <w:rFonts w:cs="Times New Roman"/>
+        </w:rPr>
+        <w:t xml:space="preserve"> to get out of </w:t>
+      </w:r>
+      <w:proofErr w:type="spellStart"/>
+      <w:r>
+        <w:rPr>
+          <w:rFonts w:cs="Times New Roman"/>
+        </w:rPr>
+        <w:t>st</w:t>
+      </w:r>
+      <w:proofErr w:type="spellEnd"/>
+      <w:r>
+        <w:rPr>
+          <w:rFonts w:cs="Times New Roman"/>
+        </w:rPr>
+        <w:t xml:space="preserve"> Petersburg life</w:t>
       </w:r>
     </w:p>
     <w:p>
@@ -3194,11 +3622,47 @@
           <w:rFonts w:cs="Times New Roman"/>
         </w:rPr>
       </w:pPr>
-      <w:r>
-        <w:rPr>
-          <w:rFonts w:cs="Times New Roman"/>
-        </w:rPr>
-        <w:t>Shamil leader of chechnia and hadji both portrayed in very good light</w:t>
+      <w:proofErr w:type="spellStart"/>
+      <w:r>
+        <w:rPr>
+          <w:rFonts w:cs="Times New Roman"/>
+        </w:rPr>
+        <w:t>Shamil</w:t>
+      </w:r>
+      <w:proofErr w:type="spellEnd"/>
+      <w:r>
+        <w:rPr>
+          <w:rFonts w:cs="Times New Roman"/>
+        </w:rPr>
+        <w:t xml:space="preserve"> leader of </w:t>
+      </w:r>
+      <w:proofErr w:type="spellStart"/>
+      <w:r>
+        <w:rPr>
+          <w:rFonts w:cs="Times New Roman"/>
+        </w:rPr>
+        <w:t>chechnia</w:t>
+      </w:r>
+      <w:proofErr w:type="spellEnd"/>
+      <w:r>
+        <w:rPr>
+          <w:rFonts w:cs="Times New Roman"/>
+        </w:rPr>
+        <w:t xml:space="preserve"> and </w:t>
+      </w:r>
+      <w:proofErr w:type="spellStart"/>
+      <w:r>
+        <w:rPr>
+          <w:rFonts w:cs="Times New Roman"/>
+        </w:rPr>
+        <w:t>hadji</w:t>
+      </w:r>
+      <w:proofErr w:type="spellEnd"/>
+      <w:r>
+        <w:rPr>
+          <w:rFonts w:cs="Times New Roman"/>
+        </w:rPr>
+        <w:t xml:space="preserve"> both portrayed in very good light</w:t>
       </w:r>
     </w:p>
     <w:p>
@@ -3213,40 +3677,76 @@
           <w:rFonts w:cs="Times New Roman"/>
         </w:rPr>
       </w:pPr>
-      <w:r>
-        <w:rPr>
-          <w:rFonts w:cs="Times New Roman"/>
-        </w:rPr>
-        <w:t>Hadji goes through motions at theater showing he doesn’t care for the nobility way of life</w:t>
-      </w:r>
-    </w:p>
-    <w:p>
-      <w:pPr>
-        <w:spacing w:line="240" w:lineRule="auto"/>
-        <w:rPr>
-          <w:rFonts w:cs="Times New Roman"/>
-        </w:rPr>
-      </w:pPr>
-    </w:p>
-    <w:p>
-      <w:pPr>
-        <w:spacing w:line="240" w:lineRule="auto"/>
-        <w:rPr>
-          <w:rFonts w:cs="Times New Roman"/>
-        </w:rPr>
-      </w:pPr>
-      <w:r>
-        <w:rPr>
-          <w:rFonts w:cs="Times New Roman"/>
-        </w:rPr>
-        <w:t>Relate this to the tale of to generals where they get fed by the peasant</w:t>
+      <w:proofErr w:type="spellStart"/>
+      <w:r>
+        <w:rPr>
+          <w:rFonts w:cs="Times New Roman"/>
+        </w:rPr>
+        <w:t>Hadji</w:t>
+      </w:r>
+      <w:proofErr w:type="spellEnd"/>
+      <w:r>
+        <w:rPr>
+          <w:rFonts w:cs="Times New Roman"/>
+        </w:rPr>
+        <w:t xml:space="preserve"> goes through motions at theater showing he doesn’t care for the nobility way of life</w:t>
+      </w:r>
+    </w:p>
+    <w:p>
+      <w:pPr>
+        <w:spacing w:line="240" w:lineRule="auto"/>
+        <w:rPr>
+          <w:rFonts w:cs="Times New Roman"/>
+        </w:rPr>
+      </w:pPr>
+    </w:p>
+    <w:p>
+      <w:pPr>
+        <w:spacing w:line="240" w:lineRule="auto"/>
+        <w:rPr>
+          <w:rFonts w:cs="Times New Roman"/>
+        </w:rPr>
+      </w:pPr>
+      <w:r>
+        <w:rPr>
+          <w:rFonts w:cs="Times New Roman"/>
+        </w:rPr>
+        <w:t xml:space="preserve">Relate this to the tale of </w:t>
+      </w:r>
+      <w:proofErr w:type="spellStart"/>
+      <w:r>
+        <w:rPr>
+          <w:rFonts w:cs="Times New Roman"/>
+        </w:rPr>
+        <w:t>to</w:t>
+      </w:r>
+      <w:proofErr w:type="spellEnd"/>
+      <w:r>
+        <w:rPr>
+          <w:rFonts w:cs="Times New Roman"/>
+        </w:rPr>
+        <w:t xml:space="preserve"> generals where they get fed by the peasant</w:t>
       </w:r>
       <w:r>
         <w:rPr>
           <w:rFonts w:cs="Times New Roman"/>
         </w:rPr>
         <w:br/>
-        <w:t>Also relate to the article on peter the great’s reforms and the impact they had on Russian morale</w:t>
+        <w:t xml:space="preserve">Also relate to the article on peter the </w:t>
+      </w:r>
+      <w:proofErr w:type="spellStart"/>
+      <w:r>
+        <w:rPr>
+          <w:rFonts w:cs="Times New Roman"/>
+        </w:rPr>
+        <w:t>great’s</w:t>
+      </w:r>
+      <w:proofErr w:type="spellEnd"/>
+      <w:r>
+        <w:rPr>
+          <w:rFonts w:cs="Times New Roman"/>
+        </w:rPr>
+        <w:t xml:space="preserve"> reforms and the impact they had on Russian morale</w:t>
       </w:r>
     </w:p>
     <w:p>
@@ -3325,7 +3825,21 @@
         <w:rPr>
           <w:rFonts w:cs="Times New Roman"/>
         </w:rPr>
-        <w:t>Views from Russians on local populations vs views of local populations on Russians</w:t>
+        <w:t xml:space="preserve">Views from Russians on local populations </w:t>
+      </w:r>
+      <w:proofErr w:type="spellStart"/>
+      <w:r>
+        <w:rPr>
+          <w:rFonts w:cs="Times New Roman"/>
+        </w:rPr>
+        <w:t>vs</w:t>
+      </w:r>
+      <w:proofErr w:type="spellEnd"/>
+      <w:r>
+        <w:rPr>
+          <w:rFonts w:cs="Times New Roman"/>
+        </w:rPr>
+        <w:t xml:space="preserve"> views of local populations on Russians</w:t>
       </w:r>
     </w:p>
     <w:p>
@@ -3344,7 +3858,21 @@
         <w:rPr>
           <w:rFonts w:cs="Times New Roman"/>
         </w:rPr>
-        <w:t>Crimea vs Russia</w:t>
+        <w:t xml:space="preserve">Crimea </w:t>
+      </w:r>
+      <w:proofErr w:type="spellStart"/>
+      <w:r>
+        <w:rPr>
+          <w:rFonts w:cs="Times New Roman"/>
+        </w:rPr>
+        <w:t>vs</w:t>
+      </w:r>
+      <w:proofErr w:type="spellEnd"/>
+      <w:r>
+        <w:rPr>
+          <w:rFonts w:cs="Times New Roman"/>
+        </w:rPr>
+        <w:t xml:space="preserve"> Russia</w:t>
       </w:r>
     </w:p>
     <w:p>
@@ -3359,11 +3887,33 @@
           <w:rFonts w:cs="Times New Roman"/>
         </w:rPr>
       </w:pPr>
-      <w:r>
-        <w:rPr>
-          <w:rFonts w:cs="Times New Roman"/>
-        </w:rPr>
-        <w:t>Chechnia vs Russia</w:t>
+      <w:proofErr w:type="spellStart"/>
+      <w:r>
+        <w:rPr>
+          <w:rFonts w:cs="Times New Roman"/>
+        </w:rPr>
+        <w:t>Chechnia</w:t>
+      </w:r>
+      <w:proofErr w:type="spellEnd"/>
+      <w:r>
+        <w:rPr>
+          <w:rFonts w:cs="Times New Roman"/>
+        </w:rPr>
+        <w:t xml:space="preserve"> </w:t>
+      </w:r>
+      <w:proofErr w:type="spellStart"/>
+      <w:r>
+        <w:rPr>
+          <w:rFonts w:cs="Times New Roman"/>
+        </w:rPr>
+        <w:t>vs</w:t>
+      </w:r>
+      <w:proofErr w:type="spellEnd"/>
+      <w:r>
+        <w:rPr>
+          <w:rFonts w:cs="Times New Roman"/>
+        </w:rPr>
+        <w:t xml:space="preserve"> Russia</w:t>
       </w:r>
     </w:p>
     <w:p>
@@ -3632,7 +4182,21 @@
         <w:rPr>
           <w:rFonts w:cs="Times New Roman"/>
         </w:rPr>
-        <w:t xml:space="preserve"> &lt;Pronounced: Bvittá&gt;</w:t>
+        <w:t xml:space="preserve"> &lt;Pronounced: </w:t>
+      </w:r>
+      <w:proofErr w:type="spellStart"/>
+      <w:r>
+        <w:rPr>
+          <w:rFonts w:cs="Times New Roman"/>
+        </w:rPr>
+        <w:t>Bvittá</w:t>
+      </w:r>
+      <w:proofErr w:type="spellEnd"/>
+      <w:r>
+        <w:rPr>
+          <w:rFonts w:cs="Times New Roman"/>
+        </w:rPr>
+        <w:t>&gt;</w:t>
       </w:r>
       <w:r>
         <w:rPr>
@@ -3899,12 +4463,28 @@
           <w:rFonts w:cs="Times New Roman"/>
         </w:rPr>
       </w:pPr>
-      <w:r>
-        <w:rPr>
-          <w:rFonts w:cs="Times New Roman"/>
-        </w:rPr>
-        <w:t>Unsupporting of Zemptsvo</w:t>
-      </w:r>
+      <w:proofErr w:type="spellStart"/>
+      <w:r>
+        <w:rPr>
+          <w:rFonts w:cs="Times New Roman"/>
+        </w:rPr>
+        <w:t>Unsupporting</w:t>
+      </w:r>
+      <w:proofErr w:type="spellEnd"/>
+      <w:r>
+        <w:rPr>
+          <w:rFonts w:cs="Times New Roman"/>
+        </w:rPr>
+        <w:t xml:space="preserve"> of </w:t>
+      </w:r>
+      <w:proofErr w:type="spellStart"/>
+      <w:r>
+        <w:rPr>
+          <w:rFonts w:cs="Times New Roman"/>
+        </w:rPr>
+        <w:t>Zemptsvo</w:t>
+      </w:r>
+      <w:proofErr w:type="spellEnd"/>
     </w:p>
     <w:p>
       <w:pPr>
@@ -3943,6 +4523,7 @@
         </w:rPr>
         <w:t xml:space="preserve">Supports city </w:t>
       </w:r>
+      <w:proofErr w:type="spellStart"/>
       <w:r>
         <w:rPr>
           <w:rFonts w:cs="Times New Roman"/>
@@ -3955,6 +4536,7 @@
         </w:rPr>
         <w:t>uma</w:t>
       </w:r>
+      <w:proofErr w:type="spellEnd"/>
     </w:p>
     <w:p>
       <w:pPr>
@@ -4512,8 +5094,16 @@
           <w:rFonts w:cs="Times New Roman"/>
         </w:rPr>
         <w:lastRenderedPageBreak/>
-        <w:t>Discussion on factory worker experiences of Kanatchikov</w:t>
-      </w:r>
+        <w:t xml:space="preserve">Discussion on factory worker experiences of </w:t>
+      </w:r>
+      <w:proofErr w:type="spellStart"/>
+      <w:r>
+        <w:rPr>
+          <w:rFonts w:cs="Times New Roman"/>
+        </w:rPr>
+        <w:t>Kanatchikov</w:t>
+      </w:r>
+      <w:proofErr w:type="spellEnd"/>
     </w:p>
     <w:p>
       <w:pPr>

</xml_diff>